<commit_message>
finalize document for future students
</commit_message>
<xml_diff>
--- a/DateApp/docs/Dater Creator App Description.docx
+++ b/DateApp/docs/Dater Creator App Description.docx
@@ -102,6 +102,11 @@
     </w:p>
     <w:p>
       <w:r>
+        <w:tab/>
+      </w:r>
+    </w:p>
+    <w:p>
+      <w:r>
         <w:rPr>
           <w:noProof/>
         </w:rPr>
@@ -109,10 +114,10 @@
           <wp:anchor distT="0" distB="0" distL="114300" distR="114300" simplePos="0" relativeHeight="251658240" behindDoc="0" locked="0" layoutInCell="1" allowOverlap="1">
             <wp:simplePos x="0" y="0"/>
             <wp:positionH relativeFrom="column">
-              <wp:posOffset>34078</wp:posOffset>
+              <wp:posOffset>33303</wp:posOffset>
             </wp:positionH>
             <wp:positionV relativeFrom="paragraph">
-              <wp:posOffset>177447</wp:posOffset>
+              <wp:posOffset>58278</wp:posOffset>
             </wp:positionV>
             <wp:extent cx="1636395" cy="2904490"/>
             <wp:effectExtent l="0" t="0" r="1905" b="3810"/>
@@ -161,11 +166,6 @@
           </wp:anchor>
         </w:drawing>
       </w:r>
-      <w:r>
-        <w:tab/>
-      </w:r>
-    </w:p>
-    <w:p>
       <w:r>
         <w:tab/>
       </w:r>
@@ -369,15 +369,6 @@
         <w:t xml:space="preserve">. Just a central location to get to all the other locations. </w:t>
       </w:r>
       <w:r>
-        <w:rPr>
-          <w:i/>
-        </w:rPr>
-        <w:t>//TODO- add a three-dot menu option at the top right corner of the screen. This should include an about page as well as a setting page</w:t>
-      </w:r>
-      <w:r>
-        <w:t xml:space="preserve">. </w:t>
-      </w:r>
-      <w:r>
         <w:t>Create the settings XML to adjust various user settings like font sizes</w:t>
       </w:r>
       <w:r>
@@ -422,8 +413,10 @@
           <w:b/>
           <w:i/>
         </w:rPr>
-        <w:t>//TODO’s</w:t>
-      </w:r>
+        <w:t>//TODO</w:t>
+      </w:r>
+      <w:bookmarkStart w:id="0" w:name="_GoBack"/>
+      <w:bookmarkEnd w:id="0"/>
     </w:p>
     <w:p>
       <w:pPr>
@@ -470,7 +463,16 @@
         </w:numPr>
       </w:pPr>
       <w:r>
-        <w:t>Give the option for users to push dates out to the database.</w:t>
+        <w:t xml:space="preserve">Give </w:t>
+      </w:r>
+      <w:r>
+        <w:t xml:space="preserve">users </w:t>
+      </w:r>
+      <w:r>
+        <w:t xml:space="preserve">the option </w:t>
+      </w:r>
+      <w:r>
+        <w:t>to push date ideas out to the database for others to use.</w:t>
       </w:r>
     </w:p>
     <w:p>
@@ -535,8 +537,21 @@
           <w:numId w:val="2"/>
         </w:numPr>
       </w:pPr>
-      <w:bookmarkStart w:id="0" w:name="_GoBack"/>
-      <w:bookmarkEnd w:id="0"/>
+      <w:r>
+        <w:t>A</w:t>
+      </w:r>
+      <w:r>
+        <w:t>dd a three-dot menu option at the top right corner of the screen. This should include an about page as well as a setting page.</w:t>
+      </w:r>
+    </w:p>
+    <w:p>
+      <w:pPr>
+        <w:pStyle w:val="ListParagraph"/>
+        <w:numPr>
+          <w:ilvl w:val="0"/>
+          <w:numId w:val="2"/>
+        </w:numPr>
+      </w:pPr>
     </w:p>
     <w:sectPr>
       <w:pgSz w:w="12240" w:h="15840"/>

</xml_diff>